<commit_message>
added pics for word file
</commit_message>
<xml_diff>
--- a/הפרוייקט/קובץ תשובת המרצה לעבודה SAMER UI.docx
+++ b/הפרוייקט/קובץ תשובת המרצה לעבודה SAMER UI.docx
@@ -6,7 +6,7 @@
       <w:r>
         <w:rPr>
           <w:noProof/>
-          <w:lang w:val="en-US" w:bidi="he-IL"/>
+          <w:lang w:eastAsia="en-GB"/>
         </w:rPr>
         <w:drawing>
           <wp:inline distT="0" distB="0" distL="0" distR="0" wp14:anchorId="4E784A54" wp14:editId="42520F49">
@@ -53,7 +53,7 @@
       <w:r>
         <w:rPr>
           <w:noProof/>
-          <w:lang w:val="en-US" w:bidi="he-IL"/>
+          <w:lang w:eastAsia="en-GB"/>
         </w:rPr>
         <w:drawing>
           <wp:inline distT="0" distB="0" distL="0" distR="0" wp14:anchorId="05E168EA" wp14:editId="091E41B0">
@@ -100,7 +100,7 @@
       <w:r>
         <w:rPr>
           <w:noProof/>
-          <w:lang w:val="en-US" w:bidi="he-IL"/>
+          <w:lang w:eastAsia="en-GB"/>
         </w:rPr>
         <w:lastRenderedPageBreak/>
         <w:drawing>
@@ -148,13 +148,13 @@
       <w:r>
         <w:rPr>
           <w:noProof/>
-          <w:lang w:val="en-US" w:bidi="he-IL"/>
+          <w:lang w:eastAsia="en-GB"/>
         </w:rPr>
         <w:drawing>
-          <wp:inline distT="0" distB="0" distL="0" distR="0" wp14:anchorId="22A8FF66" wp14:editId="7FB9F32F">
-            <wp:extent cx="5731510" cy="3276600"/>
+          <wp:inline distT="0" distB="0" distL="0" distR="0" wp14:anchorId="7443E8FF" wp14:editId="7CD8267F">
+            <wp:extent cx="5731510" cy="3582035"/>
             <wp:effectExtent l="0" t="0" r="2540" b="0"/>
-            <wp:docPr id="1660818670" name="Picture 4" descr="A screenshot of a computer&#10;&#10;AI-generated content may be incorrect."/>
+            <wp:docPr id="1" name="Picture 1"/>
             <wp:cNvGraphicFramePr>
               <a:graphicFrameLocks xmlns:a="http://schemas.openxmlformats.org/drawingml/2006/main" noChangeAspect="1"/>
             </wp:cNvGraphicFramePr>
@@ -162,11 +162,11 @@
               <a:graphicData uri="http://schemas.openxmlformats.org/drawingml/2006/picture">
                 <pic:pic xmlns:pic="http://schemas.openxmlformats.org/drawingml/2006/picture">
                   <pic:nvPicPr>
-                    <pic:cNvPr id="1660818670" name="Picture 4" descr="A screenshot of a computer&#10;&#10;AI-generated content may be incorrect."/>
+                    <pic:cNvPr id="1" name="Check Page.png"/>
                     <pic:cNvPicPr/>
                   </pic:nvPicPr>
                   <pic:blipFill>
-                    <a:blip r:embed="rId7">
+                    <a:blip r:embed="rId7" cstate="print">
                       <a:extLst>
                         <a:ext uri="{28A0092B-C50C-407E-A947-70E740481C1C}">
                           <a14:useLocalDpi xmlns:a14="http://schemas.microsoft.com/office/drawing/2010/main" val="0"/>
@@ -180,7 +180,7 @@
                   <pic:spPr>
                     <a:xfrm>
                       <a:off x="0" y="0"/>
-                      <a:ext cx="5731510" cy="3276600"/>
+                      <a:ext cx="5731510" cy="3582035"/>
                     </a:xfrm>
                     <a:prstGeom prst="rect">
                       <a:avLst/>
@@ -192,12 +192,61 @@
           </wp:inline>
         </w:drawing>
       </w:r>
+      <w:bookmarkStart w:id="0" w:name="_GoBack"/>
       <w:r>
         <w:rPr>
           <w:noProof/>
-          <w:lang w:val="en-US" w:bidi="he-IL"/>
+          <w:lang w:eastAsia="en-GB"/>
         </w:rPr>
         <w:lastRenderedPageBreak/>
+        <w:drawing>
+          <wp:inline distT="0" distB="0" distL="0" distR="0" wp14:anchorId="63874A41" wp14:editId="2B6E50D1">
+            <wp:extent cx="5731510" cy="3582035"/>
+            <wp:effectExtent l="0" t="0" r="2540" b="0"/>
+            <wp:docPr id="2" name="Picture 2"/>
+            <wp:cNvGraphicFramePr>
+              <a:graphicFrameLocks xmlns:a="http://schemas.openxmlformats.org/drawingml/2006/main" noChangeAspect="1"/>
+            </wp:cNvGraphicFramePr>
+            <a:graphic xmlns:a="http://schemas.openxmlformats.org/drawingml/2006/main">
+              <a:graphicData uri="http://schemas.openxmlformats.org/drawingml/2006/picture">
+                <pic:pic xmlns:pic="http://schemas.openxmlformats.org/drawingml/2006/picture">
+                  <pic:nvPicPr>
+                    <pic:cNvPr id="2" name="Home Page.png"/>
+                    <pic:cNvPicPr/>
+                  </pic:nvPicPr>
+                  <pic:blipFill>
+                    <a:blip r:embed="rId8" cstate="print">
+                      <a:extLst>
+                        <a:ext uri="{28A0092B-C50C-407E-A947-70E740481C1C}">
+                          <a14:useLocalDpi xmlns:a14="http://schemas.microsoft.com/office/drawing/2010/main" val="0"/>
+                        </a:ext>
+                      </a:extLst>
+                    </a:blip>
+                    <a:stretch>
+                      <a:fillRect/>
+                    </a:stretch>
+                  </pic:blipFill>
+                  <pic:spPr>
+                    <a:xfrm>
+                      <a:off x="0" y="0"/>
+                      <a:ext cx="5731510" cy="3582035"/>
+                    </a:xfrm>
+                    <a:prstGeom prst="rect">
+                      <a:avLst/>
+                    </a:prstGeom>
+                  </pic:spPr>
+                </pic:pic>
+              </a:graphicData>
+            </a:graphic>
+          </wp:inline>
+        </w:drawing>
+      </w:r>
+      <w:bookmarkEnd w:id="0"/>
+      <w:r>
+        <w:rPr>
+          <w:noProof/>
+          <w:lang w:eastAsia="en-GB"/>
+        </w:rPr>
         <w:drawing>
           <wp:inline distT="0" distB="0" distL="0" distR="0" wp14:anchorId="423B3560" wp14:editId="4406D12F">
             <wp:extent cx="5731510" cy="3561080"/>
@@ -214,7 +263,7 @@
                     <pic:cNvPicPr/>
                   </pic:nvPicPr>
                   <pic:blipFill>
-                    <a:blip r:embed="rId8">
+                    <a:blip r:embed="rId9">
                       <a:extLst>
                         <a:ext uri="{28A0092B-C50C-407E-A947-70E740481C1C}">
                           <a14:useLocalDpi xmlns:a14="http://schemas.microsoft.com/office/drawing/2010/main" val="0"/>
@@ -316,14 +365,11 @@
         </w:rPr>
         <w:t>קשה להבין מהממשקים מה המערכת עושה....</w:t>
       </w:r>
-      <w:bookmarkStart w:id="0" w:name="_GoBack"/>
-      <w:bookmarkEnd w:id="0"/>
     </w:p>
     <w:p>
       <w:pPr>
         <w:bidi/>
         <w:rPr>
-          <w:rFonts w:hint="cs"/>
           <w:rtl/>
           <w:lang w:bidi="he-IL"/>
         </w:rPr>
@@ -348,7 +394,7 @@
         <w:kern w:val="2"/>
         <w:sz w:val="24"/>
         <w:szCs w:val="24"/>
-        <w:lang w:eastAsia="en-US" w:bidi="ar-SA"/>
+        <w:lang w:val="en-GB" w:eastAsia="en-US" w:bidi="ar-SA"/>
         <w14:ligatures w14:val="standardContextual"/>
       </w:rPr>
     </w:rPrDefault>
@@ -731,15 +777,15 @@
     <w:lsdException w:name="List Table 6 Colorful Accent 6" w:uiPriority="51"/>
     <w:lsdException w:name="List Table 7 Colorful Accent 6" w:uiPriority="52"/>
   </w:latentStyles>
-  <w:style w:type="paragraph" w:default="1" w:styleId="a">
+  <w:style w:type="paragraph" w:default="1" w:styleId="Normal">
     <w:name w:val="Normal"/>
     <w:qFormat/>
   </w:style>
-  <w:style w:type="paragraph" w:styleId="1">
+  <w:style w:type="paragraph" w:styleId="Heading1">
     <w:name w:val="heading 1"/>
-    <w:basedOn w:val="a"/>
-    <w:next w:val="a"/>
-    <w:link w:val="10"/>
+    <w:basedOn w:val="Normal"/>
+    <w:next w:val="Normal"/>
+    <w:link w:val="Heading1Char"/>
     <w:uiPriority w:val="9"/>
     <w:qFormat/>
     <w:rsid w:val="00935513"/>
@@ -756,11 +802,11 @@
       <w:szCs w:val="40"/>
     </w:rPr>
   </w:style>
-  <w:style w:type="paragraph" w:styleId="2">
+  <w:style w:type="paragraph" w:styleId="Heading2">
     <w:name w:val="heading 2"/>
-    <w:basedOn w:val="a"/>
-    <w:next w:val="a"/>
-    <w:link w:val="20"/>
+    <w:basedOn w:val="Normal"/>
+    <w:next w:val="Normal"/>
+    <w:link w:val="Heading2Char"/>
     <w:uiPriority w:val="9"/>
     <w:semiHidden/>
     <w:unhideWhenUsed/>
@@ -779,11 +825,11 @@
       <w:szCs w:val="32"/>
     </w:rPr>
   </w:style>
-  <w:style w:type="paragraph" w:styleId="3">
+  <w:style w:type="paragraph" w:styleId="Heading3">
     <w:name w:val="heading 3"/>
-    <w:basedOn w:val="a"/>
-    <w:next w:val="a"/>
-    <w:link w:val="30"/>
+    <w:basedOn w:val="Normal"/>
+    <w:next w:val="Normal"/>
+    <w:link w:val="Heading3Char"/>
     <w:uiPriority w:val="9"/>
     <w:semiHidden/>
     <w:unhideWhenUsed/>
@@ -802,11 +848,11 @@
       <w:szCs w:val="28"/>
     </w:rPr>
   </w:style>
-  <w:style w:type="paragraph" w:styleId="4">
+  <w:style w:type="paragraph" w:styleId="Heading4">
     <w:name w:val="heading 4"/>
-    <w:basedOn w:val="a"/>
-    <w:next w:val="a"/>
-    <w:link w:val="40"/>
+    <w:basedOn w:val="Normal"/>
+    <w:next w:val="Normal"/>
+    <w:link w:val="Heading4Char"/>
     <w:uiPriority w:val="9"/>
     <w:semiHidden/>
     <w:unhideWhenUsed/>
@@ -825,11 +871,11 @@
       <w:color w:val="0F4761" w:themeColor="accent1" w:themeShade="BF"/>
     </w:rPr>
   </w:style>
-  <w:style w:type="paragraph" w:styleId="5">
+  <w:style w:type="paragraph" w:styleId="Heading5">
     <w:name w:val="heading 5"/>
-    <w:basedOn w:val="a"/>
-    <w:next w:val="a"/>
-    <w:link w:val="50"/>
+    <w:basedOn w:val="Normal"/>
+    <w:next w:val="Normal"/>
+    <w:link w:val="Heading5Char"/>
     <w:uiPriority w:val="9"/>
     <w:semiHidden/>
     <w:unhideWhenUsed/>
@@ -846,11 +892,11 @@
       <w:color w:val="0F4761" w:themeColor="accent1" w:themeShade="BF"/>
     </w:rPr>
   </w:style>
-  <w:style w:type="paragraph" w:styleId="6">
+  <w:style w:type="paragraph" w:styleId="Heading6">
     <w:name w:val="heading 6"/>
-    <w:basedOn w:val="a"/>
-    <w:next w:val="a"/>
-    <w:link w:val="60"/>
+    <w:basedOn w:val="Normal"/>
+    <w:next w:val="Normal"/>
+    <w:link w:val="Heading6Char"/>
     <w:uiPriority w:val="9"/>
     <w:semiHidden/>
     <w:unhideWhenUsed/>
@@ -869,11 +915,11 @@
       <w:color w:val="595959" w:themeColor="text1" w:themeTint="A6"/>
     </w:rPr>
   </w:style>
-  <w:style w:type="paragraph" w:styleId="7">
+  <w:style w:type="paragraph" w:styleId="Heading7">
     <w:name w:val="heading 7"/>
-    <w:basedOn w:val="a"/>
-    <w:next w:val="a"/>
-    <w:link w:val="70"/>
+    <w:basedOn w:val="Normal"/>
+    <w:next w:val="Normal"/>
+    <w:link w:val="Heading7Char"/>
     <w:uiPriority w:val="9"/>
     <w:semiHidden/>
     <w:unhideWhenUsed/>
@@ -890,11 +936,11 @@
       <w:color w:val="595959" w:themeColor="text1" w:themeTint="A6"/>
     </w:rPr>
   </w:style>
-  <w:style w:type="paragraph" w:styleId="8">
+  <w:style w:type="paragraph" w:styleId="Heading8">
     <w:name w:val="heading 8"/>
-    <w:basedOn w:val="a"/>
-    <w:next w:val="a"/>
-    <w:link w:val="80"/>
+    <w:basedOn w:val="Normal"/>
+    <w:next w:val="Normal"/>
+    <w:link w:val="Heading8Char"/>
     <w:uiPriority w:val="9"/>
     <w:semiHidden/>
     <w:unhideWhenUsed/>
@@ -913,11 +959,11 @@
       <w:color w:val="272727" w:themeColor="text1" w:themeTint="D8"/>
     </w:rPr>
   </w:style>
-  <w:style w:type="paragraph" w:styleId="9">
+  <w:style w:type="paragraph" w:styleId="Heading9">
     <w:name w:val="heading 9"/>
-    <w:basedOn w:val="a"/>
-    <w:next w:val="a"/>
-    <w:link w:val="90"/>
+    <w:basedOn w:val="Normal"/>
+    <w:next w:val="Normal"/>
+    <w:link w:val="Heading9Char"/>
     <w:uiPriority w:val="9"/>
     <w:semiHidden/>
     <w:unhideWhenUsed/>
@@ -934,13 +980,13 @@
       <w:color w:val="272727" w:themeColor="text1" w:themeTint="D8"/>
     </w:rPr>
   </w:style>
-  <w:style w:type="character" w:default="1" w:styleId="a0">
+  <w:style w:type="character" w:default="1" w:styleId="DefaultParagraphFont">
     <w:name w:val="Default Paragraph Font"/>
     <w:uiPriority w:val="1"/>
     <w:semiHidden/>
     <w:unhideWhenUsed/>
   </w:style>
-  <w:style w:type="table" w:default="1" w:styleId="a1">
+  <w:style w:type="table" w:default="1" w:styleId="TableNormal">
     <w:name w:val="Normal Table"/>
     <w:uiPriority w:val="99"/>
     <w:semiHidden/>
@@ -955,16 +1001,16 @@
       </w:tblCellMar>
     </w:tblPr>
   </w:style>
-  <w:style w:type="numbering" w:default="1" w:styleId="a2">
+  <w:style w:type="numbering" w:default="1" w:styleId="NoList">
     <w:name w:val="No List"/>
     <w:uiPriority w:val="99"/>
     <w:semiHidden/>
     <w:unhideWhenUsed/>
   </w:style>
-  <w:style w:type="character" w:customStyle="1" w:styleId="10">
-    <w:name w:val="כותרת 1 תו"/>
-    <w:basedOn w:val="a0"/>
-    <w:link w:val="1"/>
+  <w:style w:type="character" w:customStyle="1" w:styleId="Heading1Char">
+    <w:name w:val="Heading 1 Char"/>
+    <w:basedOn w:val="DefaultParagraphFont"/>
+    <w:link w:val="Heading1"/>
     <w:uiPriority w:val="9"/>
     <w:rsid w:val="00935513"/>
     <w:rPr>
@@ -974,10 +1020,10 @@
       <w:szCs w:val="40"/>
     </w:rPr>
   </w:style>
-  <w:style w:type="character" w:customStyle="1" w:styleId="20">
-    <w:name w:val="כותרת 2 תו"/>
-    <w:basedOn w:val="a0"/>
-    <w:link w:val="2"/>
+  <w:style w:type="character" w:customStyle="1" w:styleId="Heading2Char">
+    <w:name w:val="Heading 2 Char"/>
+    <w:basedOn w:val="DefaultParagraphFont"/>
+    <w:link w:val="Heading2"/>
     <w:uiPriority w:val="9"/>
     <w:semiHidden/>
     <w:rsid w:val="00935513"/>
@@ -988,10 +1034,10 @@
       <w:szCs w:val="32"/>
     </w:rPr>
   </w:style>
-  <w:style w:type="character" w:customStyle="1" w:styleId="30">
-    <w:name w:val="כותרת 3 תו"/>
-    <w:basedOn w:val="a0"/>
-    <w:link w:val="3"/>
+  <w:style w:type="character" w:customStyle="1" w:styleId="Heading3Char">
+    <w:name w:val="Heading 3 Char"/>
+    <w:basedOn w:val="DefaultParagraphFont"/>
+    <w:link w:val="Heading3"/>
     <w:uiPriority w:val="9"/>
     <w:semiHidden/>
     <w:rsid w:val="00935513"/>
@@ -1002,10 +1048,10 @@
       <w:szCs w:val="28"/>
     </w:rPr>
   </w:style>
-  <w:style w:type="character" w:customStyle="1" w:styleId="40">
-    <w:name w:val="כותרת 4 תו"/>
-    <w:basedOn w:val="a0"/>
-    <w:link w:val="4"/>
+  <w:style w:type="character" w:customStyle="1" w:styleId="Heading4Char">
+    <w:name w:val="Heading 4 Char"/>
+    <w:basedOn w:val="DefaultParagraphFont"/>
+    <w:link w:val="Heading4"/>
     <w:uiPriority w:val="9"/>
     <w:semiHidden/>
     <w:rsid w:val="00935513"/>
@@ -1016,10 +1062,10 @@
       <w:color w:val="0F4761" w:themeColor="accent1" w:themeShade="BF"/>
     </w:rPr>
   </w:style>
-  <w:style w:type="character" w:customStyle="1" w:styleId="50">
-    <w:name w:val="כותרת 5 תו"/>
-    <w:basedOn w:val="a0"/>
-    <w:link w:val="5"/>
+  <w:style w:type="character" w:customStyle="1" w:styleId="Heading5Char">
+    <w:name w:val="Heading 5 Char"/>
+    <w:basedOn w:val="DefaultParagraphFont"/>
+    <w:link w:val="Heading5"/>
     <w:uiPriority w:val="9"/>
     <w:semiHidden/>
     <w:rsid w:val="00935513"/>
@@ -1028,10 +1074,10 @@
       <w:color w:val="0F4761" w:themeColor="accent1" w:themeShade="BF"/>
     </w:rPr>
   </w:style>
-  <w:style w:type="character" w:customStyle="1" w:styleId="60">
-    <w:name w:val="כותרת 6 תו"/>
-    <w:basedOn w:val="a0"/>
-    <w:link w:val="6"/>
+  <w:style w:type="character" w:customStyle="1" w:styleId="Heading6Char">
+    <w:name w:val="Heading 6 Char"/>
+    <w:basedOn w:val="DefaultParagraphFont"/>
+    <w:link w:val="Heading6"/>
     <w:uiPriority w:val="9"/>
     <w:semiHidden/>
     <w:rsid w:val="00935513"/>
@@ -1042,10 +1088,10 @@
       <w:color w:val="595959" w:themeColor="text1" w:themeTint="A6"/>
     </w:rPr>
   </w:style>
-  <w:style w:type="character" w:customStyle="1" w:styleId="70">
-    <w:name w:val="כותרת 7 תו"/>
-    <w:basedOn w:val="a0"/>
-    <w:link w:val="7"/>
+  <w:style w:type="character" w:customStyle="1" w:styleId="Heading7Char">
+    <w:name w:val="Heading 7 Char"/>
+    <w:basedOn w:val="DefaultParagraphFont"/>
+    <w:link w:val="Heading7"/>
     <w:uiPriority w:val="9"/>
     <w:semiHidden/>
     <w:rsid w:val="00935513"/>
@@ -1054,10 +1100,10 @@
       <w:color w:val="595959" w:themeColor="text1" w:themeTint="A6"/>
     </w:rPr>
   </w:style>
-  <w:style w:type="character" w:customStyle="1" w:styleId="80">
-    <w:name w:val="כותרת 8 תו"/>
-    <w:basedOn w:val="a0"/>
-    <w:link w:val="8"/>
+  <w:style w:type="character" w:customStyle="1" w:styleId="Heading8Char">
+    <w:name w:val="Heading 8 Char"/>
+    <w:basedOn w:val="DefaultParagraphFont"/>
+    <w:link w:val="Heading8"/>
     <w:uiPriority w:val="9"/>
     <w:semiHidden/>
     <w:rsid w:val="00935513"/>
@@ -1068,10 +1114,10 @@
       <w:color w:val="272727" w:themeColor="text1" w:themeTint="D8"/>
     </w:rPr>
   </w:style>
-  <w:style w:type="character" w:customStyle="1" w:styleId="90">
-    <w:name w:val="כותרת 9 תו"/>
-    <w:basedOn w:val="a0"/>
-    <w:link w:val="9"/>
+  <w:style w:type="character" w:customStyle="1" w:styleId="Heading9Char">
+    <w:name w:val="Heading 9 Char"/>
+    <w:basedOn w:val="DefaultParagraphFont"/>
+    <w:link w:val="Heading9"/>
     <w:uiPriority w:val="9"/>
     <w:semiHidden/>
     <w:rsid w:val="00935513"/>
@@ -1080,11 +1126,11 @@
       <w:color w:val="272727" w:themeColor="text1" w:themeTint="D8"/>
     </w:rPr>
   </w:style>
-  <w:style w:type="paragraph" w:styleId="a3">
+  <w:style w:type="paragraph" w:styleId="Title">
     <w:name w:val="Title"/>
-    <w:basedOn w:val="a"/>
-    <w:next w:val="a"/>
-    <w:link w:val="a4"/>
+    <w:basedOn w:val="Normal"/>
+    <w:next w:val="Normal"/>
+    <w:link w:val="TitleChar"/>
     <w:uiPriority w:val="10"/>
     <w:qFormat/>
     <w:rsid w:val="00935513"/>
@@ -1100,10 +1146,10 @@
       <w:szCs w:val="56"/>
     </w:rPr>
   </w:style>
-  <w:style w:type="character" w:customStyle="1" w:styleId="a4">
-    <w:name w:val="כותרת טקסט תו"/>
-    <w:basedOn w:val="a0"/>
-    <w:link w:val="a3"/>
+  <w:style w:type="character" w:customStyle="1" w:styleId="TitleChar">
+    <w:name w:val="Title Char"/>
+    <w:basedOn w:val="DefaultParagraphFont"/>
+    <w:link w:val="Title"/>
     <w:uiPriority w:val="10"/>
     <w:rsid w:val="00935513"/>
     <w:rPr>
@@ -1114,11 +1160,11 @@
       <w:szCs w:val="56"/>
     </w:rPr>
   </w:style>
-  <w:style w:type="paragraph" w:styleId="a5">
+  <w:style w:type="paragraph" w:styleId="Subtitle">
     <w:name w:val="Subtitle"/>
-    <w:basedOn w:val="a"/>
-    <w:next w:val="a"/>
-    <w:link w:val="a6"/>
+    <w:basedOn w:val="Normal"/>
+    <w:next w:val="Normal"/>
+    <w:link w:val="SubtitleChar"/>
     <w:uiPriority w:val="11"/>
     <w:qFormat/>
     <w:rsid w:val="00935513"/>
@@ -1135,10 +1181,10 @@
       <w:szCs w:val="28"/>
     </w:rPr>
   </w:style>
-  <w:style w:type="character" w:customStyle="1" w:styleId="a6">
-    <w:name w:val="כותרת משנה תו"/>
-    <w:basedOn w:val="a0"/>
-    <w:link w:val="a5"/>
+  <w:style w:type="character" w:customStyle="1" w:styleId="SubtitleChar">
+    <w:name w:val="Subtitle Char"/>
+    <w:basedOn w:val="DefaultParagraphFont"/>
+    <w:link w:val="Subtitle"/>
     <w:uiPriority w:val="11"/>
     <w:rsid w:val="00935513"/>
     <w:rPr>
@@ -1149,11 +1195,11 @@
       <w:szCs w:val="28"/>
     </w:rPr>
   </w:style>
-  <w:style w:type="paragraph" w:styleId="a7">
+  <w:style w:type="paragraph" w:styleId="Quote">
     <w:name w:val="Quote"/>
-    <w:basedOn w:val="a"/>
-    <w:next w:val="a"/>
-    <w:link w:val="a8"/>
+    <w:basedOn w:val="Normal"/>
+    <w:next w:val="Normal"/>
+    <w:link w:val="QuoteChar"/>
     <w:uiPriority w:val="29"/>
     <w:qFormat/>
     <w:rsid w:val="00935513"/>
@@ -1167,10 +1213,10 @@
       <w:color w:val="404040" w:themeColor="text1" w:themeTint="BF"/>
     </w:rPr>
   </w:style>
-  <w:style w:type="character" w:customStyle="1" w:styleId="a8">
-    <w:name w:val="ציטוט תו"/>
-    <w:basedOn w:val="a0"/>
-    <w:link w:val="a7"/>
+  <w:style w:type="character" w:customStyle="1" w:styleId="QuoteChar">
+    <w:name w:val="Quote Char"/>
+    <w:basedOn w:val="DefaultParagraphFont"/>
+    <w:link w:val="Quote"/>
     <w:uiPriority w:val="29"/>
     <w:rsid w:val="00935513"/>
     <w:rPr>
@@ -1179,9 +1225,9 @@
       <w:color w:val="404040" w:themeColor="text1" w:themeTint="BF"/>
     </w:rPr>
   </w:style>
-  <w:style w:type="paragraph" w:styleId="a9">
+  <w:style w:type="paragraph" w:styleId="ListParagraph">
     <w:name w:val="List Paragraph"/>
-    <w:basedOn w:val="a"/>
+    <w:basedOn w:val="Normal"/>
     <w:uiPriority w:val="34"/>
     <w:qFormat/>
     <w:rsid w:val="00935513"/>
@@ -1190,9 +1236,9 @@
       <w:contextualSpacing/>
     </w:pPr>
   </w:style>
-  <w:style w:type="character" w:styleId="aa">
+  <w:style w:type="character" w:styleId="IntenseEmphasis">
     <w:name w:val="Intense Emphasis"/>
-    <w:basedOn w:val="a0"/>
+    <w:basedOn w:val="DefaultParagraphFont"/>
     <w:uiPriority w:val="21"/>
     <w:qFormat/>
     <w:rsid w:val="00935513"/>
@@ -1202,11 +1248,11 @@
       <w:color w:val="0F4761" w:themeColor="accent1" w:themeShade="BF"/>
     </w:rPr>
   </w:style>
-  <w:style w:type="paragraph" w:styleId="ab">
+  <w:style w:type="paragraph" w:styleId="IntenseQuote">
     <w:name w:val="Intense Quote"/>
-    <w:basedOn w:val="a"/>
-    <w:next w:val="a"/>
-    <w:link w:val="ac"/>
+    <w:basedOn w:val="Normal"/>
+    <w:next w:val="Normal"/>
+    <w:link w:val="IntenseQuoteChar"/>
     <w:uiPriority w:val="30"/>
     <w:qFormat/>
     <w:rsid w:val="00935513"/>
@@ -1225,10 +1271,10 @@
       <w:color w:val="0F4761" w:themeColor="accent1" w:themeShade="BF"/>
     </w:rPr>
   </w:style>
-  <w:style w:type="character" w:customStyle="1" w:styleId="ac">
-    <w:name w:val="ציטוט חזק תו"/>
-    <w:basedOn w:val="a0"/>
-    <w:link w:val="ab"/>
+  <w:style w:type="character" w:customStyle="1" w:styleId="IntenseQuoteChar">
+    <w:name w:val="Intense Quote Char"/>
+    <w:basedOn w:val="DefaultParagraphFont"/>
+    <w:link w:val="IntenseQuote"/>
     <w:uiPriority w:val="30"/>
     <w:rsid w:val="00935513"/>
     <w:rPr>
@@ -1237,9 +1283,9 @@
       <w:color w:val="0F4761" w:themeColor="accent1" w:themeShade="BF"/>
     </w:rPr>
   </w:style>
-  <w:style w:type="character" w:styleId="ad">
+  <w:style w:type="character" w:styleId="IntenseReference">
     <w:name w:val="Intense Reference"/>
-    <w:basedOn w:val="a0"/>
+    <w:basedOn w:val="DefaultParagraphFont"/>
     <w:uiPriority w:val="32"/>
     <w:qFormat/>
     <w:rsid w:val="00935513"/>

</xml_diff>

<commit_message>
added new resource pic to word
</commit_message>
<xml_diff>
--- a/הפרוייקט/קובץ תשובת המרצה לעבודה SAMER UI.docx
+++ b/הפרוייקט/קובץ תשובת המרצה לעבודה SAMER UI.docx
@@ -1,6 +1,6 @@
 
 <file path=word/document.xml><?xml version="1.0" encoding="utf-8"?>
-<w:document xmlns:wpc="http://schemas.microsoft.com/office/word/2010/wordprocessingCanvas" xmlns:cx="http://schemas.microsoft.com/office/drawing/2014/chartex" xmlns:mc="http://schemas.openxmlformats.org/markup-compatibility/2006" xmlns:o="urn:schemas-microsoft-com:office:office" xmlns:r="http://schemas.openxmlformats.org/officeDocument/2006/relationships" xmlns:m="http://schemas.openxmlformats.org/officeDocument/2006/math" xmlns:v="urn:schemas-microsoft-com:vml" xmlns:wp14="http://schemas.microsoft.com/office/word/2010/wordprocessingDrawing" xmlns:wp="http://schemas.openxmlformats.org/drawingml/2006/wordprocessingDrawing" xmlns:w10="urn:schemas-microsoft-com:office:word" xmlns:w="http://schemas.openxmlformats.org/wordprocessingml/2006/main" xmlns:w14="http://schemas.microsoft.com/office/word/2010/wordml" xmlns:w15="http://schemas.microsoft.com/office/word/2012/wordml" xmlns:w16se="http://schemas.microsoft.com/office/word/2015/wordml/symex" xmlns:wpg="http://schemas.microsoft.com/office/word/2010/wordprocessingGroup" xmlns:wpi="http://schemas.microsoft.com/office/word/2010/wordprocessingInk" xmlns:wne="http://schemas.microsoft.com/office/word/2006/wordml" xmlns:wps="http://schemas.microsoft.com/office/word/2010/wordprocessingShape" mc:Ignorable="w14 w15 w16se wp14">
+<w:document xmlns:wpc="http://schemas.microsoft.com/office/word/2010/wordprocessingCanvas" xmlns:cx="http://schemas.microsoft.com/office/drawing/2014/chartex" xmlns:cx1="http://schemas.microsoft.com/office/drawing/2015/9/8/chartex" xmlns:cx2="http://schemas.microsoft.com/office/drawing/2015/10/21/chartex" xmlns:cx3="http://schemas.microsoft.com/office/drawing/2016/5/9/chartex" xmlns:cx4="http://schemas.microsoft.com/office/drawing/2016/5/10/chartex" xmlns:cx5="http://schemas.microsoft.com/office/drawing/2016/5/11/chartex" xmlns:cx6="http://schemas.microsoft.com/office/drawing/2016/5/12/chartex" xmlns:cx7="http://schemas.microsoft.com/office/drawing/2016/5/13/chartex" xmlns:cx8="http://schemas.microsoft.com/office/drawing/2016/5/14/chartex" xmlns:mc="http://schemas.openxmlformats.org/markup-compatibility/2006" xmlns:aink="http://schemas.microsoft.com/office/drawing/2016/ink" xmlns:am3d="http://schemas.microsoft.com/office/drawing/2017/model3d" xmlns:o="urn:schemas-microsoft-com:office:office" xmlns:oel="http://schemas.microsoft.com/office/2019/extlst" xmlns:r="http://schemas.openxmlformats.org/officeDocument/2006/relationships" xmlns:m="http://schemas.openxmlformats.org/officeDocument/2006/math" xmlns:v="urn:schemas-microsoft-com:vml" xmlns:wp14="http://schemas.microsoft.com/office/word/2010/wordprocessingDrawing" xmlns:wp="http://schemas.openxmlformats.org/drawingml/2006/wordprocessingDrawing" xmlns:w10="urn:schemas-microsoft-com:office:word" xmlns:w="http://schemas.openxmlformats.org/wordprocessingml/2006/main" xmlns:w14="http://schemas.microsoft.com/office/word/2010/wordml" xmlns:w15="http://schemas.microsoft.com/office/word/2012/wordml" xmlns:w16cex="http://schemas.microsoft.com/office/word/2018/wordml/cex" xmlns:w16cid="http://schemas.microsoft.com/office/word/2016/wordml/cid" xmlns:w16="http://schemas.microsoft.com/office/word/2018/wordml" xmlns:w16du="http://schemas.microsoft.com/office/word/2023/wordml/word16du" xmlns:w16sdtdh="http://schemas.microsoft.com/office/word/2020/wordml/sdtdatahash" xmlns:w16sdtfl="http://schemas.microsoft.com/office/word/2024/wordml/sdtformatlock" xmlns:w16se="http://schemas.microsoft.com/office/word/2015/wordml/symex" xmlns:wpg="http://schemas.microsoft.com/office/word/2010/wordprocessingGroup" xmlns:wpi="http://schemas.microsoft.com/office/word/2010/wordprocessingInk" xmlns:wne="http://schemas.microsoft.com/office/word/2006/wordml" xmlns:wps="http://schemas.microsoft.com/office/word/2010/wordprocessingShape" mc:Ignorable="w14 w15 w16se w16cid w16 w16cex w16sdtdh w16sdtfl w16du wp14">
   <w:body>
     <w:p>
       <w:r>
@@ -9,10 +9,10 @@
           <w:lang w:eastAsia="en-GB"/>
         </w:rPr>
         <w:drawing>
-          <wp:inline distT="0" distB="0" distL="0" distR="0" wp14:anchorId="4E784A54" wp14:editId="42520F49">
+          <wp:inline distT="0" distB="0" distL="0" distR="0" wp14:anchorId="4E62176D" wp14:editId="4E1525E2">
             <wp:extent cx="5731510" cy="3276600"/>
             <wp:effectExtent l="0" t="0" r="2540" b="0"/>
-            <wp:docPr id="1479414065" name="Picture 1" descr="A screenshot of a computer&#10;&#10;AI-generated content may be incorrect."/>
+            <wp:docPr id="1957443226" name="Picture 1" descr="A screenshot of a computer&#10;&#10;AI-generated content may be incorrect."/>
             <wp:cNvGraphicFramePr>
               <a:graphicFrameLocks xmlns:a="http://schemas.openxmlformats.org/drawingml/2006/main" noChangeAspect="1"/>
             </wp:cNvGraphicFramePr>
@@ -20,7 +20,7 @@
               <a:graphicData uri="http://schemas.openxmlformats.org/drawingml/2006/picture">
                 <pic:pic xmlns:pic="http://schemas.openxmlformats.org/drawingml/2006/picture">
                   <pic:nvPicPr>
-                    <pic:cNvPr id="1479414065" name="Picture 1" descr="A screenshot of a computer&#10;&#10;AI-generated content may be incorrect."/>
+                    <pic:cNvPr id="1957443226" name="Picture 1" descr="A screenshot of a computer&#10;&#10;AI-generated content may be incorrect."/>
                     <pic:cNvPicPr/>
                   </pic:nvPicPr>
                   <pic:blipFill>
@@ -56,10 +56,10 @@
           <w:lang w:eastAsia="en-GB"/>
         </w:rPr>
         <w:drawing>
-          <wp:inline distT="0" distB="0" distL="0" distR="0" wp14:anchorId="05E168EA" wp14:editId="091E41B0">
+          <wp:inline distT="0" distB="0" distL="0" distR="0" wp14:anchorId="4E784A54" wp14:editId="42520F49">
             <wp:extent cx="5731510" cy="3276600"/>
             <wp:effectExtent l="0" t="0" r="2540" b="0"/>
-            <wp:docPr id="540771886" name="Picture 2" descr="A screenshot of a login box&#10;&#10;AI-generated content may be incorrect."/>
+            <wp:docPr id="1479414065" name="Picture 1" descr="A screenshot of a computer&#10;&#10;AI-generated content may be incorrect."/>
             <wp:cNvGraphicFramePr>
               <a:graphicFrameLocks xmlns:a="http://schemas.openxmlformats.org/drawingml/2006/main" noChangeAspect="1"/>
             </wp:cNvGraphicFramePr>
@@ -67,7 +67,7 @@
               <a:graphicData uri="http://schemas.openxmlformats.org/drawingml/2006/picture">
                 <pic:pic xmlns:pic="http://schemas.openxmlformats.org/drawingml/2006/picture">
                   <pic:nvPicPr>
-                    <pic:cNvPr id="540771886" name="Picture 2" descr="A screenshot of a login box&#10;&#10;AI-generated content may be incorrect."/>
+                    <pic:cNvPr id="1479414065" name="Picture 1" descr="A screenshot of a computer&#10;&#10;AI-generated content may be incorrect."/>
                     <pic:cNvPicPr/>
                   </pic:nvPicPr>
                   <pic:blipFill>
@@ -104,10 +104,10 @@
         </w:rPr>
         <w:lastRenderedPageBreak/>
         <w:drawing>
-          <wp:inline distT="0" distB="0" distL="0" distR="0" wp14:anchorId="5BB09A97" wp14:editId="06AAC1EA">
+          <wp:inline distT="0" distB="0" distL="0" distR="0" wp14:anchorId="05E168EA" wp14:editId="091E41B0">
             <wp:extent cx="5731510" cy="3276600"/>
             <wp:effectExtent l="0" t="0" r="2540" b="0"/>
-            <wp:docPr id="1837448264" name="Picture 3" descr="A screenshot of a computer&#10;&#10;AI-generated content may be incorrect."/>
+            <wp:docPr id="540771886" name="Picture 2" descr="A screenshot of a login box&#10;&#10;AI-generated content may be incorrect."/>
             <wp:cNvGraphicFramePr>
               <a:graphicFrameLocks xmlns:a="http://schemas.openxmlformats.org/drawingml/2006/main" noChangeAspect="1"/>
             </wp:cNvGraphicFramePr>
@@ -115,7 +115,7 @@
               <a:graphicData uri="http://schemas.openxmlformats.org/drawingml/2006/picture">
                 <pic:pic xmlns:pic="http://schemas.openxmlformats.org/drawingml/2006/picture">
                   <pic:nvPicPr>
-                    <pic:cNvPr id="1837448264" name="Picture 3" descr="A screenshot of a computer&#10;&#10;AI-generated content may be incorrect."/>
+                    <pic:cNvPr id="540771886" name="Picture 2" descr="A screenshot of a login box&#10;&#10;AI-generated content may be incorrect."/>
                     <pic:cNvPicPr/>
                   </pic:nvPicPr>
                   <pic:blipFill>
@@ -151,10 +151,10 @@
           <w:lang w:eastAsia="en-GB"/>
         </w:rPr>
         <w:drawing>
-          <wp:inline distT="0" distB="0" distL="0" distR="0" wp14:anchorId="7443E8FF" wp14:editId="7CD8267F">
-            <wp:extent cx="5731510" cy="3582035"/>
+          <wp:inline distT="0" distB="0" distL="0" distR="0" wp14:anchorId="5BB09A97" wp14:editId="06AAC1EA">
+            <wp:extent cx="5731510" cy="3276600"/>
             <wp:effectExtent l="0" t="0" r="2540" b="0"/>
-            <wp:docPr id="1" name="Picture 1"/>
+            <wp:docPr id="1837448264" name="Picture 3" descr="A screenshot of a computer&#10;&#10;AI-generated content may be incorrect."/>
             <wp:cNvGraphicFramePr>
               <a:graphicFrameLocks xmlns:a="http://schemas.openxmlformats.org/drawingml/2006/main" noChangeAspect="1"/>
             </wp:cNvGraphicFramePr>
@@ -162,11 +162,11 @@
               <a:graphicData uri="http://schemas.openxmlformats.org/drawingml/2006/picture">
                 <pic:pic xmlns:pic="http://schemas.openxmlformats.org/drawingml/2006/picture">
                   <pic:nvPicPr>
-                    <pic:cNvPr id="1" name="Check Page.png"/>
+                    <pic:cNvPr id="1837448264" name="Picture 3" descr="A screenshot of a computer&#10;&#10;AI-generated content may be incorrect."/>
                     <pic:cNvPicPr/>
                   </pic:nvPicPr>
                   <pic:blipFill>
-                    <a:blip r:embed="rId7" cstate="print">
+                    <a:blip r:embed="rId7">
                       <a:extLst>
                         <a:ext uri="{28A0092B-C50C-407E-A947-70E740481C1C}">
                           <a14:useLocalDpi xmlns:a14="http://schemas.microsoft.com/office/drawing/2010/main" val="0"/>
@@ -180,7 +180,7 @@
                   <pic:spPr>
                     <a:xfrm>
                       <a:off x="0" y="0"/>
-                      <a:ext cx="5731510" cy="3582035"/>
+                      <a:ext cx="5731510" cy="3276600"/>
                     </a:xfrm>
                     <a:prstGeom prst="rect">
                       <a:avLst/>
@@ -192,7 +192,6 @@
           </wp:inline>
         </w:drawing>
       </w:r>
-      <w:bookmarkStart w:id="0" w:name="_GoBack"/>
       <w:r>
         <w:rPr>
           <w:noProof/>
@@ -200,10 +199,10 @@
         </w:rPr>
         <w:lastRenderedPageBreak/>
         <w:drawing>
-          <wp:inline distT="0" distB="0" distL="0" distR="0" wp14:anchorId="63874A41" wp14:editId="2B6E50D1">
+          <wp:inline distT="0" distB="0" distL="0" distR="0" wp14:anchorId="7443E8FF" wp14:editId="73328398">
             <wp:extent cx="5731510" cy="3582035"/>
             <wp:effectExtent l="0" t="0" r="2540" b="0"/>
-            <wp:docPr id="2" name="Picture 2"/>
+            <wp:docPr id="1" name="Picture 1"/>
             <wp:cNvGraphicFramePr>
               <a:graphicFrameLocks xmlns:a="http://schemas.openxmlformats.org/drawingml/2006/main" noChangeAspect="1"/>
             </wp:cNvGraphicFramePr>
@@ -211,7 +210,7 @@
               <a:graphicData uri="http://schemas.openxmlformats.org/drawingml/2006/picture">
                 <pic:pic xmlns:pic="http://schemas.openxmlformats.org/drawingml/2006/picture">
                   <pic:nvPicPr>
-                    <pic:cNvPr id="2" name="Home Page.png"/>
+                    <pic:cNvPr id="1" name="Check Page.png"/>
                     <pic:cNvPicPr/>
                   </pic:nvPicPr>
                   <pic:blipFill>
@@ -241,12 +240,59 @@
           </wp:inline>
         </w:drawing>
       </w:r>
-      <w:bookmarkEnd w:id="0"/>
       <w:r>
         <w:rPr>
           <w:noProof/>
           <w:lang w:eastAsia="en-GB"/>
         </w:rPr>
+        <w:drawing>
+          <wp:inline distT="0" distB="0" distL="0" distR="0" wp14:anchorId="63874A41" wp14:editId="1C5B3CA7">
+            <wp:extent cx="5731510" cy="3582035"/>
+            <wp:effectExtent l="0" t="0" r="2540" b="0"/>
+            <wp:docPr id="2" name="Picture 2"/>
+            <wp:cNvGraphicFramePr>
+              <a:graphicFrameLocks xmlns:a="http://schemas.openxmlformats.org/drawingml/2006/main" noChangeAspect="1"/>
+            </wp:cNvGraphicFramePr>
+            <a:graphic xmlns:a="http://schemas.openxmlformats.org/drawingml/2006/main">
+              <a:graphicData uri="http://schemas.openxmlformats.org/drawingml/2006/picture">
+                <pic:pic xmlns:pic="http://schemas.openxmlformats.org/drawingml/2006/picture">
+                  <pic:nvPicPr>
+                    <pic:cNvPr id="2" name="Home Page.png"/>
+                    <pic:cNvPicPr/>
+                  </pic:nvPicPr>
+                  <pic:blipFill>
+                    <a:blip r:embed="rId9" cstate="print">
+                      <a:extLst>
+                        <a:ext uri="{28A0092B-C50C-407E-A947-70E740481C1C}">
+                          <a14:useLocalDpi xmlns:a14="http://schemas.microsoft.com/office/drawing/2010/main" val="0"/>
+                        </a:ext>
+                      </a:extLst>
+                    </a:blip>
+                    <a:stretch>
+                      <a:fillRect/>
+                    </a:stretch>
+                  </pic:blipFill>
+                  <pic:spPr>
+                    <a:xfrm>
+                      <a:off x="0" y="0"/>
+                      <a:ext cx="5731510" cy="3582035"/>
+                    </a:xfrm>
+                    <a:prstGeom prst="rect">
+                      <a:avLst/>
+                    </a:prstGeom>
+                  </pic:spPr>
+                </pic:pic>
+              </a:graphicData>
+            </a:graphic>
+          </wp:inline>
+        </w:drawing>
+      </w:r>
+      <w:r>
+        <w:rPr>
+          <w:noProof/>
+          <w:lang w:eastAsia="en-GB"/>
+        </w:rPr>
+        <w:lastRenderedPageBreak/>
         <w:drawing>
           <wp:inline distT="0" distB="0" distL="0" distR="0" wp14:anchorId="423B3560" wp14:editId="4406D12F">
             <wp:extent cx="5731510" cy="3561080"/>
@@ -263,7 +309,7 @@
                     <pic:cNvPicPr/>
                   </pic:nvPicPr>
                   <pic:blipFill>
-                    <a:blip r:embed="rId9">
+                    <a:blip r:embed="rId10">
                       <a:extLst>
                         <a:ext uri="{28A0092B-C50C-407E-A947-70E740481C1C}">
                           <a14:useLocalDpi xmlns:a14="http://schemas.microsoft.com/office/drawing/2010/main" val="0"/>
@@ -386,7 +432,7 @@
 </file>
 
 <file path=word/styles.xml><?xml version="1.0" encoding="utf-8"?>
-<w:styles xmlns:mc="http://schemas.openxmlformats.org/markup-compatibility/2006" xmlns:r="http://schemas.openxmlformats.org/officeDocument/2006/relationships" xmlns:w="http://schemas.openxmlformats.org/wordprocessingml/2006/main" xmlns:w14="http://schemas.microsoft.com/office/word/2010/wordml" xmlns:w15="http://schemas.microsoft.com/office/word/2012/wordml" xmlns:w16se="http://schemas.microsoft.com/office/word/2015/wordml/symex" mc:Ignorable="w14 w15 w16se">
+<w:styles xmlns:mc="http://schemas.openxmlformats.org/markup-compatibility/2006" xmlns:r="http://schemas.openxmlformats.org/officeDocument/2006/relationships" xmlns:w="http://schemas.openxmlformats.org/wordprocessingml/2006/main" xmlns:w14="http://schemas.microsoft.com/office/word/2010/wordml" xmlns:w15="http://schemas.microsoft.com/office/word/2012/wordml" xmlns:w16cex="http://schemas.microsoft.com/office/word/2018/wordml/cex" xmlns:w16cid="http://schemas.microsoft.com/office/word/2016/wordml/cid" xmlns:w16="http://schemas.microsoft.com/office/word/2018/wordml" xmlns:w16du="http://schemas.microsoft.com/office/word/2023/wordml/word16du" xmlns:w16sdtdh="http://schemas.microsoft.com/office/word/2020/wordml/sdtdatahash" xmlns:w16sdtfl="http://schemas.microsoft.com/office/word/2024/wordml/sdtformatlock" xmlns:w16se="http://schemas.microsoft.com/office/word/2015/wordml/symex" mc:Ignorable="w14 w15 w16se w16cid w16 w16cex w16sdtdh w16sdtfl w16du">
   <w:docDefaults>
     <w:rPrDefault>
       <w:rPr>
@@ -404,7 +450,7 @@
       </w:pPr>
     </w:pPrDefault>
   </w:docDefaults>
-  <w:latentStyles w:defLockedState="0" w:defUIPriority="99" w:defSemiHidden="0" w:defUnhideWhenUsed="0" w:defQFormat="0" w:count="371">
+  <w:latentStyles w:defLockedState="0" w:defUIPriority="99" w:defSemiHidden="0" w:defUnhideWhenUsed="0" w:defQFormat="0" w:count="376">
     <w:lsdException w:name="Normal" w:uiPriority="0" w:qFormat="1"/>
     <w:lsdException w:name="heading 1" w:uiPriority="9" w:qFormat="1"/>
     <w:lsdException w:name="heading 2" w:semiHidden="1" w:uiPriority="9" w:unhideWhenUsed="1" w:qFormat="1"/>
@@ -776,6 +822,11 @@
     <w:lsdException w:name="List Table 5 Dark Accent 6" w:uiPriority="50"/>
     <w:lsdException w:name="List Table 6 Colorful Accent 6" w:uiPriority="51"/>
     <w:lsdException w:name="List Table 7 Colorful Accent 6" w:uiPriority="52"/>
+    <w:lsdException w:name="Mention" w:semiHidden="1" w:unhideWhenUsed="1"/>
+    <w:lsdException w:name="Smart Hyperlink" w:semiHidden="1" w:unhideWhenUsed="1"/>
+    <w:lsdException w:name="Hashtag" w:semiHidden="1" w:unhideWhenUsed="1"/>
+    <w:lsdException w:name="Unresolved Mention" w:semiHidden="1" w:unhideWhenUsed="1"/>
+    <w:lsdException w:name="Smart Link" w:semiHidden="1" w:unhideWhenUsed="1"/>
   </w:latentStyles>
   <w:style w:type="paragraph" w:default="1" w:styleId="Normal">
     <w:name w:val="Normal"/>

</xml_diff>